<commit_message>
RE: [AEP-dtac] Ph#2 new feeds development plan #Request 20-Apr-20
as mail reference to above changed 2 feeds(cbs_accounttype_range_dtn  , cbs_ocs_specialnumber_dtn)
</commit_message>
<xml_diff>
--- a/DTAC_MASTER_Interface Requirement Specifications_v1.0.docx
+++ b/DTAC_MASTER_Interface Requirement Specifications_v1.0.docx
@@ -381,7 +381,7 @@
           <w:r>
             <w:fldChar w:fldCharType="separate"/>
           </w:r>
-          <w:hyperlink w:anchor="_Toc33690291" w:history="1">
+          <w:hyperlink w:anchor="_Toc38370911" w:history="1">
             <w:r>
               <w:rPr>
                 <w:rStyle w:val="Hyperlink"/>
@@ -428,7 +428,7 @@
                 <w:noProof/>
                 <w:webHidden/>
               </w:rPr>
-              <w:instrText xml:space="preserve"> PAGEREF _Toc33690291 \h </w:instrText>
+              <w:instrText xml:space="preserve"> PAGEREF _Toc38370911 \h </w:instrText>
             </w:r>
             <w:r>
               <w:rPr>
@@ -472,7 +472,7 @@
               <w:szCs w:val="22"/>
             </w:rPr>
           </w:pPr>
-          <w:hyperlink w:anchor="_Toc33690292" w:history="1">
+          <w:hyperlink w:anchor="_Toc38370912" w:history="1">
             <w:r>
               <w:rPr>
                 <w:rStyle w:val="Hyperlink"/>
@@ -501,7 +501,7 @@
                 <w:noProof/>
                 <w:webHidden/>
               </w:rPr>
-              <w:instrText xml:space="preserve"> PAGEREF _Toc33690292 \h </w:instrText>
+              <w:instrText xml:space="preserve"> PAGEREF _Toc38370912 \h </w:instrText>
             </w:r>
             <w:r>
               <w:rPr>
@@ -545,7 +545,7 @@
               <w:szCs w:val="22"/>
             </w:rPr>
           </w:pPr>
-          <w:hyperlink w:anchor="_Toc33690293" w:history="1">
+          <w:hyperlink w:anchor="_Toc38370913" w:history="1">
             <w:r>
               <w:rPr>
                 <w:rStyle w:val="Hyperlink"/>
@@ -574,7 +574,7 @@
                 <w:noProof/>
                 <w:webHidden/>
               </w:rPr>
-              <w:instrText xml:space="preserve"> PAGEREF _Toc33690293 \h </w:instrText>
+              <w:instrText xml:space="preserve"> PAGEREF _Toc38370913 \h </w:instrText>
             </w:r>
             <w:r>
               <w:rPr>
@@ -618,7 +618,7 @@
               <w:szCs w:val="22"/>
             </w:rPr>
           </w:pPr>
-          <w:hyperlink w:anchor="_Toc33690294" w:history="1">
+          <w:hyperlink w:anchor="_Toc38370914" w:history="1">
             <w:r>
               <w:rPr>
                 <w:rStyle w:val="Hyperlink"/>
@@ -645,7 +645,7 @@
                 <w:noProof/>
                 <w:webHidden/>
               </w:rPr>
-              <w:instrText xml:space="preserve"> PAGEREF _Toc33690294 \h </w:instrText>
+              <w:instrText xml:space="preserve"> PAGEREF _Toc38370914 \h </w:instrText>
             </w:r>
             <w:r>
               <w:rPr>
@@ -689,7 +689,7 @@
               <w:szCs w:val="22"/>
             </w:rPr>
           </w:pPr>
-          <w:hyperlink w:anchor="_Toc33690295" w:history="1">
+          <w:hyperlink w:anchor="_Toc38370915" w:history="1">
             <w:r>
               <w:rPr>
                 <w:rStyle w:val="Hyperlink"/>
@@ -716,7 +716,7 @@
                 <w:noProof/>
                 <w:webHidden/>
               </w:rPr>
-              <w:instrText xml:space="preserve"> PAGEREF _Toc33690295 \h </w:instrText>
+              <w:instrText xml:space="preserve"> PAGEREF _Toc38370915 \h </w:instrText>
             </w:r>
             <w:r>
               <w:rPr>
@@ -761,7 +761,7 @@
               <w:szCs w:val="22"/>
             </w:rPr>
           </w:pPr>
-          <w:hyperlink w:anchor="_Toc33690296" w:history="1">
+          <w:hyperlink w:anchor="_Toc38370916" w:history="1">
             <w:r>
               <w:rPr>
                 <w:rStyle w:val="Hyperlink"/>
@@ -808,7 +808,7 @@
                 <w:noProof/>
                 <w:webHidden/>
               </w:rPr>
-              <w:instrText xml:space="preserve"> PAGEREF _Toc33690296 \h </w:instrText>
+              <w:instrText xml:space="preserve"> PAGEREF _Toc38370916 \h </w:instrText>
             </w:r>
             <w:r>
               <w:rPr>
@@ -853,7 +853,7 @@
               <w:szCs w:val="22"/>
             </w:rPr>
           </w:pPr>
-          <w:hyperlink w:anchor="_Toc33690297" w:history="1">
+          <w:hyperlink w:anchor="_Toc38370917" w:history="1">
             <w:r>
               <w:rPr>
                 <w:rStyle w:val="Hyperlink"/>
@@ -900,7 +900,7 @@
                 <w:noProof/>
                 <w:webHidden/>
               </w:rPr>
-              <w:instrText xml:space="preserve"> PAGEREF _Toc33690297 \h </w:instrText>
+              <w:instrText xml:space="preserve"> PAGEREF _Toc38370917 \h </w:instrText>
             </w:r>
             <w:r>
               <w:rPr>
@@ -944,7 +944,7 @@
               <w:szCs w:val="22"/>
             </w:rPr>
           </w:pPr>
-          <w:hyperlink w:anchor="_Toc33690298" w:history="1">
+          <w:hyperlink w:anchor="_Toc38370918" w:history="1">
             <w:r>
               <w:rPr>
                 <w:rStyle w:val="Hyperlink"/>
@@ -981,7 +981,7 @@
                 <w:noProof/>
                 <w:webHidden/>
               </w:rPr>
-              <w:instrText xml:space="preserve"> PAGEREF _Toc33690298 \h </w:instrText>
+              <w:instrText xml:space="preserve"> PAGEREF _Toc38370918 \h </w:instrText>
             </w:r>
             <w:r>
               <w:rPr>
@@ -1026,7 +1026,7 @@
               <w:szCs w:val="22"/>
             </w:rPr>
           </w:pPr>
-          <w:hyperlink w:anchor="_Toc33690299" w:history="1">
+          <w:hyperlink w:anchor="_Toc38370919" w:history="1">
             <w:r>
               <w:rPr>
                 <w:rStyle w:val="Hyperlink"/>
@@ -1071,7 +1071,7 @@
                 <w:noProof/>
                 <w:webHidden/>
               </w:rPr>
-              <w:instrText xml:space="preserve"> PAGEREF _Toc33690299 \h </w:instrText>
+              <w:instrText xml:space="preserve"> PAGEREF _Toc38370919 \h </w:instrText>
             </w:r>
             <w:r>
               <w:rPr>
@@ -1116,7 +1116,7 @@
               <w:szCs w:val="22"/>
             </w:rPr>
           </w:pPr>
-          <w:hyperlink w:anchor="_Toc33690300" w:history="1">
+          <w:hyperlink w:anchor="_Toc38370920" w:history="1">
             <w:r>
               <w:rPr>
                 <w:rStyle w:val="Hyperlink"/>
@@ -1161,7 +1161,7 @@
                 <w:noProof/>
                 <w:webHidden/>
               </w:rPr>
-              <w:instrText xml:space="preserve"> PAGEREF _Toc33690300 \h </w:instrText>
+              <w:instrText xml:space="preserve"> PAGEREF _Toc38370920 \h </w:instrText>
             </w:r>
             <w:r>
               <w:rPr>
@@ -1206,7 +1206,7 @@
               <w:szCs w:val="22"/>
             </w:rPr>
           </w:pPr>
-          <w:hyperlink w:anchor="_Toc33690301" w:history="1">
+          <w:hyperlink w:anchor="_Toc38370921" w:history="1">
             <w:r>
               <w:rPr>
                 <w:rStyle w:val="Hyperlink"/>
@@ -1251,7 +1251,7 @@
                 <w:noProof/>
                 <w:webHidden/>
               </w:rPr>
-              <w:instrText xml:space="preserve"> PAGEREF _Toc33690301 \h </w:instrText>
+              <w:instrText xml:space="preserve"> PAGEREF _Toc38370921 \h </w:instrText>
             </w:r>
             <w:r>
               <w:rPr>
@@ -1296,7 +1296,7 @@
               <w:szCs w:val="22"/>
             </w:rPr>
           </w:pPr>
-          <w:hyperlink w:anchor="_Toc33690302" w:history="1">
+          <w:hyperlink w:anchor="_Toc38370922" w:history="1">
             <w:r>
               <w:rPr>
                 <w:rStyle w:val="Hyperlink"/>
@@ -1341,7 +1341,7 @@
                 <w:noProof/>
                 <w:webHidden/>
               </w:rPr>
-              <w:instrText xml:space="preserve"> PAGEREF _Toc33690302 \h </w:instrText>
+              <w:instrText xml:space="preserve"> PAGEREF _Toc38370922 \h </w:instrText>
             </w:r>
             <w:r>
               <w:rPr>
@@ -1386,7 +1386,7 @@
               <w:szCs w:val="22"/>
             </w:rPr>
           </w:pPr>
-          <w:hyperlink w:anchor="_Toc33690303" w:history="1">
+          <w:hyperlink w:anchor="_Toc38370923" w:history="1">
             <w:r>
               <w:rPr>
                 <w:rStyle w:val="Hyperlink"/>
@@ -1433,7 +1433,7 @@
                 <w:noProof/>
                 <w:webHidden/>
               </w:rPr>
-              <w:instrText xml:space="preserve"> PAGEREF _Toc33690303 \h </w:instrText>
+              <w:instrText xml:space="preserve"> PAGEREF _Toc38370923 \h </w:instrText>
             </w:r>
             <w:r>
               <w:rPr>
@@ -1477,7 +1477,7 @@
               <w:szCs w:val="22"/>
             </w:rPr>
           </w:pPr>
-          <w:hyperlink w:anchor="_Toc33690304" w:history="1">
+          <w:hyperlink w:anchor="_Toc38370924" w:history="1">
             <w:r>
               <w:rPr>
                 <w:rStyle w:val="Hyperlink"/>
@@ -1505,7 +1505,7 @@
                 <w:noProof/>
                 <w:webHidden/>
               </w:rPr>
-              <w:instrText xml:space="preserve"> PAGEREF _Toc33690304 \h </w:instrText>
+              <w:instrText xml:space="preserve"> PAGEREF _Toc38370924 \h </w:instrText>
             </w:r>
             <w:r>
               <w:rPr>
@@ -1549,7 +1549,7 @@
               <w:szCs w:val="22"/>
             </w:rPr>
           </w:pPr>
-          <w:hyperlink w:anchor="_Toc33690305" w:history="1">
+          <w:hyperlink w:anchor="_Toc38370925" w:history="1">
             <w:r>
               <w:rPr>
                 <w:rStyle w:val="Hyperlink"/>
@@ -1577,7 +1577,7 @@
                 <w:noProof/>
                 <w:webHidden/>
               </w:rPr>
-              <w:instrText xml:space="preserve"> PAGEREF _Toc33690305 \h </w:instrText>
+              <w:instrText xml:space="preserve"> PAGEREF _Toc38370925 \h </w:instrText>
             </w:r>
             <w:r>
               <w:rPr>
@@ -1621,7 +1621,7 @@
               <w:szCs w:val="22"/>
             </w:rPr>
           </w:pPr>
-          <w:hyperlink w:anchor="_Toc33690306" w:history="1">
+          <w:hyperlink w:anchor="_Toc38370926" w:history="1">
             <w:r>
               <w:rPr>
                 <w:rStyle w:val="Hyperlink"/>
@@ -1649,7 +1649,7 @@
                 <w:noProof/>
                 <w:webHidden/>
               </w:rPr>
-              <w:instrText xml:space="preserve"> PAGEREF _Toc33690306 \h </w:instrText>
+              <w:instrText xml:space="preserve"> PAGEREF _Toc38370926 \h </w:instrText>
             </w:r>
             <w:r>
               <w:rPr>
@@ -1693,7 +1693,7 @@
               <w:szCs w:val="22"/>
             </w:rPr>
           </w:pPr>
-          <w:hyperlink w:anchor="_Toc33690307" w:history="1">
+          <w:hyperlink w:anchor="_Toc38370927" w:history="1">
             <w:r>
               <w:rPr>
                 <w:rStyle w:val="Hyperlink"/>
@@ -1721,7 +1721,7 @@
                 <w:noProof/>
                 <w:webHidden/>
               </w:rPr>
-              <w:instrText xml:space="preserve"> PAGEREF _Toc33690307 \h </w:instrText>
+              <w:instrText xml:space="preserve"> PAGEREF _Toc38370927 \h </w:instrText>
             </w:r>
             <w:r>
               <w:rPr>
@@ -1765,7 +1765,7 @@
               <w:szCs w:val="22"/>
             </w:rPr>
           </w:pPr>
-          <w:hyperlink w:anchor="_Toc33690308" w:history="1">
+          <w:hyperlink w:anchor="_Toc38370928" w:history="1">
             <w:r>
               <w:rPr>
                 <w:rStyle w:val="Hyperlink"/>
@@ -1793,7 +1793,7 @@
                 <w:noProof/>
                 <w:webHidden/>
               </w:rPr>
-              <w:instrText xml:space="preserve"> PAGEREF _Toc33690308 \h </w:instrText>
+              <w:instrText xml:space="preserve"> PAGEREF _Toc38370928 \h </w:instrText>
             </w:r>
             <w:r>
               <w:rPr>
@@ -1837,7 +1837,7 @@
               <w:szCs w:val="22"/>
             </w:rPr>
           </w:pPr>
-          <w:hyperlink w:anchor="_Toc33690309" w:history="1">
+          <w:hyperlink w:anchor="_Toc38370929" w:history="1">
             <w:r>
               <w:rPr>
                 <w:rStyle w:val="Hyperlink"/>
@@ -1865,7 +1865,7 @@
                 <w:noProof/>
                 <w:webHidden/>
               </w:rPr>
-              <w:instrText xml:space="preserve"> PAGEREF _Toc33690309 \h </w:instrText>
+              <w:instrText xml:space="preserve"> PAGEREF _Toc38370929 \h </w:instrText>
             </w:r>
             <w:r>
               <w:rPr>
@@ -1909,7 +1909,7 @@
               <w:szCs w:val="22"/>
             </w:rPr>
           </w:pPr>
-          <w:hyperlink w:anchor="_Toc33690310" w:history="1">
+          <w:hyperlink w:anchor="_Toc38370930" w:history="1">
             <w:r>
               <w:rPr>
                 <w:rStyle w:val="Hyperlink"/>
@@ -1937,7 +1937,7 @@
                 <w:noProof/>
                 <w:webHidden/>
               </w:rPr>
-              <w:instrText xml:space="preserve"> PAGEREF _Toc33690310 \h </w:instrText>
+              <w:instrText xml:space="preserve"> PAGEREF _Toc38370930 \h </w:instrText>
             </w:r>
             <w:r>
               <w:rPr>
@@ -1981,7 +1981,7 @@
               <w:szCs w:val="22"/>
             </w:rPr>
           </w:pPr>
-          <w:hyperlink w:anchor="_Toc33690311" w:history="1">
+          <w:hyperlink w:anchor="_Toc38370931" w:history="1">
             <w:r>
               <w:rPr>
                 <w:rStyle w:val="Hyperlink"/>
@@ -2009,7 +2009,7 @@
                 <w:noProof/>
                 <w:webHidden/>
               </w:rPr>
-              <w:instrText xml:space="preserve"> PAGEREF _Toc33690311 \h </w:instrText>
+              <w:instrText xml:space="preserve"> PAGEREF _Toc38370931 \h </w:instrText>
             </w:r>
             <w:r>
               <w:rPr>
@@ -2053,7 +2053,7 @@
               <w:szCs w:val="22"/>
             </w:rPr>
           </w:pPr>
-          <w:hyperlink w:anchor="_Toc33690312" w:history="1">
+          <w:hyperlink w:anchor="_Toc38370932" w:history="1">
             <w:r>
               <w:rPr>
                 <w:rStyle w:val="Hyperlink"/>
@@ -2081,7 +2081,7 @@
                 <w:noProof/>
                 <w:webHidden/>
               </w:rPr>
-              <w:instrText xml:space="preserve"> PAGEREF _Toc33690312 \h </w:instrText>
+              <w:instrText xml:space="preserve"> PAGEREF _Toc38370932 \h </w:instrText>
             </w:r>
             <w:r>
               <w:rPr>
@@ -2125,7 +2125,7 @@
               <w:szCs w:val="22"/>
             </w:rPr>
           </w:pPr>
-          <w:hyperlink w:anchor="_Toc33690313" w:history="1">
+          <w:hyperlink w:anchor="_Toc38370933" w:history="1">
             <w:r>
               <w:rPr>
                 <w:rStyle w:val="Hyperlink"/>
@@ -2153,7 +2153,7 @@
                 <w:noProof/>
                 <w:webHidden/>
               </w:rPr>
-              <w:instrText xml:space="preserve"> PAGEREF _Toc33690313 \h </w:instrText>
+              <w:instrText xml:space="preserve"> PAGEREF _Toc38370933 \h </w:instrText>
             </w:r>
             <w:r>
               <w:rPr>
@@ -2197,7 +2197,7 @@
               <w:szCs w:val="22"/>
             </w:rPr>
           </w:pPr>
-          <w:hyperlink w:anchor="_Toc33690314" w:history="1">
+          <w:hyperlink w:anchor="_Toc38370934" w:history="1">
             <w:r>
               <w:rPr>
                 <w:rStyle w:val="Hyperlink"/>
@@ -2225,7 +2225,7 @@
                 <w:noProof/>
                 <w:webHidden/>
               </w:rPr>
-              <w:instrText xml:space="preserve"> PAGEREF _Toc33690314 \h </w:instrText>
+              <w:instrText xml:space="preserve"> PAGEREF _Toc38370934 \h </w:instrText>
             </w:r>
             <w:r>
               <w:rPr>
@@ -2269,7 +2269,7 @@
               <w:szCs w:val="22"/>
             </w:rPr>
           </w:pPr>
-          <w:hyperlink w:anchor="_Toc33690315" w:history="1">
+          <w:hyperlink w:anchor="_Toc38370935" w:history="1">
             <w:r>
               <w:rPr>
                 <w:rStyle w:val="Hyperlink"/>
@@ -2297,7 +2297,7 @@
                 <w:noProof/>
                 <w:webHidden/>
               </w:rPr>
-              <w:instrText xml:space="preserve"> PAGEREF _Toc33690315 \h </w:instrText>
+              <w:instrText xml:space="preserve"> PAGEREF _Toc38370935 \h </w:instrText>
             </w:r>
             <w:r>
               <w:rPr>
@@ -2341,7 +2341,7 @@
               <w:szCs w:val="22"/>
             </w:rPr>
           </w:pPr>
-          <w:hyperlink w:anchor="_Toc33690316" w:history="1">
+          <w:hyperlink w:anchor="_Toc38370936" w:history="1">
             <w:r>
               <w:rPr>
                 <w:rStyle w:val="Hyperlink"/>
@@ -2369,7 +2369,7 @@
                 <w:noProof/>
                 <w:webHidden/>
               </w:rPr>
-              <w:instrText xml:space="preserve"> PAGEREF _Toc33690316 \h </w:instrText>
+              <w:instrText xml:space="preserve"> PAGEREF _Toc38370936 \h </w:instrText>
             </w:r>
             <w:r>
               <w:rPr>
@@ -2414,7 +2414,7 @@
               <w:szCs w:val="22"/>
             </w:rPr>
           </w:pPr>
-          <w:hyperlink w:anchor="_Toc33690317" w:history="1">
+          <w:hyperlink w:anchor="_Toc38370937" w:history="1">
             <w:r>
               <w:rPr>
                 <w:rStyle w:val="Hyperlink"/>
@@ -2461,7 +2461,7 @@
                 <w:noProof/>
                 <w:webHidden/>
               </w:rPr>
-              <w:instrText xml:space="preserve"> PAGEREF _Toc33690317 \h </w:instrText>
+              <w:instrText xml:space="preserve"> PAGEREF _Toc38370937 \h </w:instrText>
             </w:r>
             <w:r>
               <w:rPr>
@@ -2506,7 +2506,7 @@
               <w:szCs w:val="22"/>
             </w:rPr>
           </w:pPr>
-          <w:hyperlink w:anchor="_Toc33690323" w:history="1">
+          <w:hyperlink w:anchor="_Toc38370943" w:history="1">
             <w:r>
               <w:rPr>
                 <w:rStyle w:val="Hyperlink"/>
@@ -2551,7 +2551,7 @@
                 <w:noProof/>
                 <w:webHidden/>
               </w:rPr>
-              <w:instrText xml:space="preserve"> PAGEREF _Toc33690323 \h </w:instrText>
+              <w:instrText xml:space="preserve"> PAGEREF _Toc38370943 \h </w:instrText>
             </w:r>
             <w:r>
               <w:rPr>
@@ -4536,7 +4536,7 @@
           <w:lang w:val="en-GB"/>
         </w:rPr>
       </w:pPr>
-      <w:bookmarkStart w:id="11" w:name="_Toc33690291"/>
+      <w:bookmarkStart w:id="11" w:name="_Toc38370911"/>
       <w:r>
         <w:rPr>
           <w:rFonts w:cs="Arial"/>
@@ -4610,7 +4610,7 @@
       </w:pPr>
       <w:bookmarkStart w:id="15" w:name="_Toc442867576"/>
       <w:bookmarkStart w:id="16" w:name="_Toc512435630"/>
-      <w:bookmarkStart w:id="17" w:name="_Toc33690292"/>
+      <w:bookmarkStart w:id="17" w:name="_Toc38370912"/>
       <w:bookmarkEnd w:id="12"/>
       <w:bookmarkEnd w:id="13"/>
       <w:bookmarkEnd w:id="14"/>
@@ -4838,7 +4838,7 @@
           <w:lang w:val="en-GB"/>
         </w:rPr>
       </w:pPr>
-      <w:bookmarkStart w:id="20" w:name="_Toc33690293"/>
+      <w:bookmarkStart w:id="20" w:name="_Toc38370913"/>
       <w:r>
         <w:rPr>
           <w:rFonts w:ascii="Cambria" w:hAnsi="Cambria"/>
@@ -5213,7 +5213,7 @@
                 <w:sz w:val="16"/>
                 <w:szCs w:val="16"/>
               </w:rPr>
-              <w:t>CBS_ACCTTYPE_RANGE_DTN</w:t>
+              <w:t>CBS_ACCOUNTTYPE_RANGE_DTN</w:t>
             </w:r>
           </w:p>
         </w:tc>
@@ -6192,7 +6192,7 @@
         <w:ind w:firstLine="720"/>
       </w:pPr>
       <w:bookmarkStart w:id="21" w:name="_Toc514793891"/>
-      <w:bookmarkStart w:id="22" w:name="_Toc33690294"/>
+      <w:bookmarkStart w:id="22" w:name="_Toc38370914"/>
       <w:r>
         <w:t xml:space="preserve">1.3 </w:t>
       </w:r>
@@ -6539,7 +6539,7 @@
                 <w:sz w:val="16"/>
                 <w:szCs w:val="16"/>
               </w:rPr>
-              <w:t>CBS_ACCTTYPE_RANGE_DTN</w:t>
+              <w:t>CBS_ACCOUNTTYPE_RANGE_DTN</w:t>
             </w:r>
           </w:p>
         </w:tc>
@@ -7920,7 +7920,7 @@
                 <w:sz w:val="16"/>
                 <w:szCs w:val="16"/>
               </w:rPr>
-              <w:t>CBS_ACCTTYPE_RANGE_DTN</w:t>
+              <w:t>CBS_ACCOUNTTYPE_RANGE_DTN</w:t>
             </w:r>
           </w:p>
         </w:tc>
@@ -8207,6 +8207,7 @@
                 <w:sz w:val="16"/>
                 <w:szCs w:val="16"/>
               </w:rPr>
+              <w:lastRenderedPageBreak/>
               <w:t>2</w:t>
             </w:r>
           </w:p>
@@ -8543,7 +8544,6 @@
                 <w:sz w:val="16"/>
                 <w:szCs w:val="16"/>
               </w:rPr>
-              <w:lastRenderedPageBreak/>
               <w:t>3</w:t>
             </w:r>
           </w:p>
@@ -9190,7 +9190,7 @@
         <w:pStyle w:val="Heading2"/>
       </w:pPr>
       <w:bookmarkStart w:id="27" w:name="_Toc17817298"/>
-      <w:bookmarkStart w:id="28" w:name="_Toc33690295"/>
+      <w:bookmarkStart w:id="28" w:name="_Toc38370915"/>
       <w:r>
         <w:t xml:space="preserve">1.4 ODS </w:t>
       </w:r>
@@ -9336,7 +9336,7 @@
       <w:bookmarkStart w:id="39" w:name="_Toc11172459"/>
       <w:bookmarkStart w:id="40" w:name="_Toc11172460"/>
       <w:bookmarkStart w:id="41" w:name="_Toc11172461"/>
-      <w:bookmarkStart w:id="42" w:name="_Toc33690296"/>
+      <w:bookmarkStart w:id="42" w:name="_Toc38370916"/>
       <w:bookmarkEnd w:id="29"/>
       <w:bookmarkEnd w:id="30"/>
       <w:bookmarkEnd w:id="31"/>
@@ -9554,7 +9554,7 @@
       </w:pPr>
       <w:bookmarkStart w:id="43" w:name="_Toc442867577"/>
       <w:bookmarkStart w:id="44" w:name="_Toc512435631"/>
-      <w:bookmarkStart w:id="45" w:name="_Toc33690297"/>
+      <w:bookmarkStart w:id="45" w:name="_Toc38370917"/>
       <w:r>
         <w:rPr>
           <w:rFonts w:cs="Arial"/>
@@ -9576,7 +9576,7 @@
       </w:pPr>
       <w:bookmarkStart w:id="46" w:name="_Toc442867578"/>
       <w:bookmarkStart w:id="47" w:name="_Toc512435632"/>
-      <w:bookmarkStart w:id="48" w:name="_Toc33690298"/>
+      <w:bookmarkStart w:id="48" w:name="_Toc38370918"/>
       <w:r>
         <w:rPr>
           <w:lang w:val="en-GB"/>
@@ -9877,7 +9877,7 @@
           <w:lang w:val="en-GB"/>
         </w:rPr>
       </w:pPr>
-      <w:bookmarkStart w:id="49" w:name="_Toc33690299"/>
+      <w:bookmarkStart w:id="49" w:name="_Toc38370919"/>
       <w:r>
         <w:rPr>
           <w:lang w:val="en-GB"/>
@@ -10445,7 +10445,7 @@
                 <w:sz w:val="16"/>
                 <w:szCs w:val="16"/>
               </w:rPr>
-              <w:t>CBS_ACCTTYPE_RANGE_DTN</w:t>
+              <w:t>CBS_ACCOUNTTYPE_RANGE_DTN</w:t>
             </w:r>
           </w:p>
         </w:tc>
@@ -13550,7 +13550,7 @@
                 <w:sz w:val="16"/>
                 <w:szCs w:val="16"/>
               </w:rPr>
-              <w:t>CBS_ACCTTYPE_RANGE_DTN</w:t>
+              <w:t>CBS_ACCOUNTTYPE_RANGE_DTN</w:t>
             </w:r>
           </w:p>
         </w:tc>
@@ -14478,7 +14478,7 @@
                 <w:sz w:val="16"/>
                 <w:szCs w:val="16"/>
               </w:rPr>
-              <w:t>CBS_ACCTTYPE_RANGE_DTN</w:t>
+              <w:t>CBS_ACCOUNTTYPE_RANGE_DTN</w:t>
             </w:r>
           </w:p>
         </w:tc>
@@ -15698,7 +15698,7 @@
                 <w:sz w:val="16"/>
                 <w:szCs w:val="16"/>
               </w:rPr>
-              <w:t>CBS_ACCTTYPE_RANGE_DTN</w:t>
+              <w:t>CBS_ACCOUNTTYPE_RANGE_DTN</w:t>
             </w:r>
           </w:p>
         </w:tc>
@@ -15725,25 +15725,7 @@
                 <w:sz w:val="16"/>
                 <w:szCs w:val="16"/>
               </w:rPr>
-              <w:t>DIM_DEF_</w:t>
-            </w:r>
-            <w:r>
-              <w:rPr>
-                <w:rFonts w:ascii="Calibri" w:hAnsi="Calibri" w:cs="Calibri"/>
-                <w:color w:val="000000"/>
-                <w:sz w:val="16"/>
-                <w:szCs w:val="16"/>
-              </w:rPr>
-              <w:t>CBS_</w:t>
-            </w:r>
-            <w:r>
-              <w:rPr>
-                <w:rFonts w:ascii="Calibri" w:hAnsi="Calibri" w:cs="Calibri"/>
-                <w:color w:val="000000"/>
-                <w:sz w:val="16"/>
-                <w:szCs w:val="16"/>
-              </w:rPr>
-              <w:t>ACCTTYPE_RANGE</w:t>
+              <w:t>DIM_DEF_CBS_ACCOUNTTYPE_RANGE</w:t>
             </w:r>
           </w:p>
         </w:tc>
@@ -16400,7 +16382,7 @@
       </w:pPr>
       <w:bookmarkStart w:id="54" w:name="_Toc15831562"/>
       <w:bookmarkStart w:id="55" w:name="_Toc15837882"/>
-      <w:bookmarkStart w:id="56" w:name="_Toc33690300"/>
+      <w:bookmarkStart w:id="56" w:name="_Toc38370920"/>
       <w:r>
         <w:rPr>
           <w:lang w:val="en-GB"/>
@@ -16440,28 +16422,21 @@
           <w:i w:val="0"/>
           <w:lang w:val="en-GB"/>
         </w:rPr>
-        <w:t>DIM_DEF</w:t>
+        <w:t>DIM_</w:t>
       </w:r>
       <w:r>
         <w:rPr>
           <w:i w:val="0"/>
           <w:lang w:val="en-GB"/>
         </w:rPr>
-        <w:t>_</w:t>
+        <w:t>DEF_CBS_ACCOUNTTYPE_RANGE</w:t>
       </w:r>
       <w:r>
         <w:rPr>
           <w:i w:val="0"/>
           <w:lang w:val="en-GB"/>
         </w:rPr>
-        <w:t>CBS_</w:t>
-      </w:r>
-      <w:r>
-        <w:rPr>
-          <w:i w:val="0"/>
-          <w:lang w:val="en-GB"/>
-        </w:rPr>
-        <w:t xml:space="preserve">ACCTTYPE_RANGE </w:t>
+        <w:t xml:space="preserve"> </w:t>
       </w:r>
     </w:p>
     <w:p>
@@ -16652,6 +16627,7 @@
                 <w:sz w:val="16"/>
                 <w:szCs w:val="16"/>
               </w:rPr>
+              <w:lastRenderedPageBreak/>
               <w:t>1</w:t>
             </w:r>
           </w:p>
@@ -16868,7 +16844,6 @@
                 <w:sz w:val="16"/>
                 <w:szCs w:val="16"/>
               </w:rPr>
-              <w:lastRenderedPageBreak/>
               <w:t>3</w:t>
             </w:r>
           </w:p>
@@ -19006,7 +18981,7 @@
           <w:lang w:val="en-GB"/>
         </w:rPr>
       </w:pPr>
-      <w:bookmarkStart w:id="58" w:name="_Toc33690301"/>
+      <w:bookmarkStart w:id="58" w:name="_Toc38370921"/>
       <w:r>
         <w:rPr>
           <w:lang w:val="en-GB"/>
@@ -19684,6 +19659,7 @@
                 <w:sz w:val="16"/>
                 <w:szCs w:val="16"/>
               </w:rPr>
+              <w:lastRenderedPageBreak/>
               <w:t>4</w:t>
             </w:r>
           </w:p>
@@ -19825,12 +19801,11 @@
         </w:rPr>
       </w:pPr>
       <w:bookmarkStart w:id="59" w:name="_Toc17817305"/>
-      <w:bookmarkStart w:id="60" w:name="_Toc33690302"/>
+      <w:bookmarkStart w:id="60" w:name="_Toc38370922"/>
       <w:r>
         <w:rPr>
           <w:lang w:val="en-GB"/>
         </w:rPr>
-        <w:lastRenderedPageBreak/>
         <w:t>Privacy Columns</w:t>
       </w:r>
       <w:r>
@@ -20059,7 +20034,7 @@
           <v:shape id="_x0000_i1025" type="#_x0000_t75" style="width:78.75pt;height:50.25pt" o:ole="">
             <v:imagedata r:id="rId15" o:title=""/>
           </v:shape>
-          <o:OLEObject Type="Embed" ProgID="Excel.Sheet.12" ShapeID="_x0000_i1025" DrawAspect="Icon" ObjectID="_1644303216" r:id="rId16"/>
+          <o:OLEObject Type="Embed" ProgID="Excel.Sheet.12" ShapeID="_x0000_i1025" DrawAspect="Icon" ObjectID="_1648983666" r:id="rId16"/>
         </w:object>
       </w:r>
     </w:p>
@@ -20105,7 +20080,7 @@
       <w:bookmarkStart w:id="79" w:name="_Toc11172677"/>
       <w:bookmarkStart w:id="80" w:name="_Toc11172678"/>
       <w:bookmarkStart w:id="81" w:name="_Toc442867582"/>
-      <w:bookmarkStart w:id="82" w:name="_Toc33690303"/>
+      <w:bookmarkStart w:id="82" w:name="_Toc38370923"/>
       <w:bookmarkEnd w:id="61"/>
       <w:bookmarkEnd w:id="62"/>
       <w:bookmarkEnd w:id="63"/>
@@ -20160,7 +20135,7 @@
       </w:pPr>
       <w:bookmarkStart w:id="83" w:name="_Toc442867583"/>
       <w:bookmarkStart w:id="84" w:name="_Toc513333367"/>
-      <w:bookmarkStart w:id="85" w:name="_Toc33690304"/>
+      <w:bookmarkStart w:id="85" w:name="_Toc38370924"/>
       <w:r>
         <w:rPr>
           <w:lang w:val="en-GB"/>
@@ -21175,7 +21150,7 @@
           <w:lang w:val="en-GB"/>
         </w:rPr>
       </w:pPr>
-      <w:bookmarkStart w:id="87" w:name="_Toc33690305"/>
+      <w:bookmarkStart w:id="87" w:name="_Toc38370925"/>
       <w:r>
         <w:rPr>
           <w:lang w:val="en-GB"/>
@@ -21390,7 +21365,7 @@
         </w:rPr>
       </w:pPr>
       <w:bookmarkStart w:id="88" w:name="_Toc17301167"/>
-      <w:bookmarkStart w:id="89" w:name="_Toc33690306"/>
+      <w:bookmarkStart w:id="89" w:name="_Toc38370926"/>
       <w:r>
         <w:rPr>
           <w:lang w:val="en-GB"/>
@@ -21564,7 +21539,7 @@
         </w:rPr>
       </w:pPr>
       <w:bookmarkStart w:id="90" w:name="_Toc17301168"/>
-      <w:bookmarkStart w:id="91" w:name="_Toc33690307"/>
+      <w:bookmarkStart w:id="91" w:name="_Toc38370927"/>
       <w:r>
         <w:rPr>
           <w:lang w:val="en-GB"/>
@@ -21735,7 +21710,7 @@
         </w:rPr>
       </w:pPr>
       <w:bookmarkStart w:id="93" w:name="_Toc17301169"/>
-      <w:bookmarkStart w:id="94" w:name="_Toc33690308"/>
+      <w:bookmarkStart w:id="94" w:name="_Toc38370928"/>
       <w:r>
         <w:rPr>
           <w:lang w:val="en-GB"/>
@@ -21790,11 +21765,12 @@
         </w:rPr>
       </w:pPr>
       <w:bookmarkStart w:id="95" w:name="_Toc17301170"/>
-      <w:bookmarkStart w:id="96" w:name="_Toc33690309"/>
+      <w:bookmarkStart w:id="96" w:name="_Toc38370929"/>
       <w:r>
         <w:rPr>
           <w:lang w:val="en-GB"/>
         </w:rPr>
+        <w:lastRenderedPageBreak/>
         <w:t>4.2.4  Alerts</w:t>
       </w:r>
       <w:bookmarkEnd w:id="95"/>
@@ -21826,7 +21802,6 @@
           <w:rFonts w:asciiTheme="minorHAnsi" w:hAnsiTheme="minorHAnsi" w:cstheme="minorBidi"/>
           <w:lang w:val="en-US"/>
         </w:rPr>
-        <w:lastRenderedPageBreak/>
         <w:t xml:space="preserve">An Email will be triggered to source owners when </w:t>
       </w:r>
     </w:p>
@@ -22535,7 +22510,7 @@
       </w:pPr>
       <w:bookmarkStart w:id="97" w:name="_Toc16975121"/>
       <w:bookmarkStart w:id="98" w:name="_Toc17301171"/>
-      <w:bookmarkStart w:id="99" w:name="_Toc33690310"/>
+      <w:bookmarkStart w:id="99" w:name="_Toc38370930"/>
       <w:r>
         <w:rPr>
           <w:lang w:val="en-GB"/>
@@ -22657,7 +22632,7 @@
         </w:rPr>
       </w:pPr>
       <w:bookmarkStart w:id="100" w:name="_Toc17301172"/>
-      <w:bookmarkStart w:id="101" w:name="_Toc33690311"/>
+      <w:bookmarkStart w:id="101" w:name="_Toc38370931"/>
       <w:r>
         <w:rPr>
           <w:lang w:val="en-GB"/>
@@ -22703,7 +22678,7 @@
         </w:rPr>
       </w:pPr>
       <w:bookmarkStart w:id="102" w:name="_Toc17301173"/>
-      <w:bookmarkStart w:id="103" w:name="_Toc33690312"/>
+      <w:bookmarkStart w:id="103" w:name="_Toc38370932"/>
       <w:r>
         <w:rPr>
           <w:lang w:val="en-GB"/>
@@ -22810,6 +22785,7 @@
           <w:rFonts w:asciiTheme="minorHAnsi" w:hAnsiTheme="minorHAnsi" w:cstheme="minorHAnsi"/>
           <w:szCs w:val="20"/>
         </w:rPr>
+        <w:lastRenderedPageBreak/>
         <w:t>When new columns added after registered* columns in the file. File handling process will ignore the newly added columns (until the columns are registered in the metadata table for that file ). File will not be rejected by the processes; however, these columns will be ignored for processing.</w:t>
       </w:r>
     </w:p>
@@ -22858,7 +22834,6 @@
           <w:rFonts w:asciiTheme="minorHAnsi" w:hAnsiTheme="minorHAnsi" w:cstheme="minorHAnsi"/>
           <w:szCs w:val="20"/>
         </w:rPr>
-        <w:lastRenderedPageBreak/>
         <w:t>If number of columns received are lesser than registered* columns the file will be rejected.</w:t>
       </w:r>
     </w:p>
@@ -22883,7 +22858,7 @@
         </w:rPr>
       </w:pPr>
       <w:bookmarkStart w:id="104" w:name="_Toc17301174"/>
-      <w:bookmarkStart w:id="105" w:name="_Toc33690313"/>
+      <w:bookmarkStart w:id="105" w:name="_Toc38370933"/>
       <w:r>
         <w:rPr>
           <w:lang w:val="en-GB"/>
@@ -22935,7 +22910,7 @@
         </w:rPr>
       </w:pPr>
       <w:bookmarkStart w:id="106" w:name="_Toc17301175"/>
-      <w:bookmarkStart w:id="107" w:name="_Toc33690314"/>
+      <w:bookmarkStart w:id="107" w:name="_Toc38370934"/>
       <w:r>
         <w:rPr>
           <w:lang w:val="en-GB"/>
@@ -22991,7 +22966,7 @@
         </w:rPr>
       </w:pPr>
       <w:bookmarkStart w:id="108" w:name="_Toc17301176"/>
-      <w:bookmarkStart w:id="109" w:name="_Toc33690315"/>
+      <w:bookmarkStart w:id="109" w:name="_Toc38370935"/>
       <w:r>
         <w:rPr>
           <w:lang w:val="en-GB"/>
@@ -23077,7 +23052,7 @@
         </w:rPr>
       </w:pPr>
       <w:bookmarkStart w:id="110" w:name="_Toc17301177"/>
-      <w:bookmarkStart w:id="111" w:name="_Toc33690316"/>
+      <w:bookmarkStart w:id="111" w:name="_Toc38370936"/>
       <w:r>
         <w:rPr>
           <w:lang w:val="en-GB"/>
@@ -23213,7 +23188,7 @@
         </w:rPr>
       </w:pPr>
       <w:bookmarkStart w:id="114" w:name="_Toc17301178"/>
-      <w:bookmarkStart w:id="115" w:name="_Toc33690317"/>
+      <w:bookmarkStart w:id="115" w:name="_Toc38370937"/>
       <w:r>
         <w:rPr>
           <w:rFonts w:cs="Arial"/>
@@ -23268,8 +23243,9 @@
       <w:bookmarkStart w:id="134" w:name="_Toc32180639"/>
       <w:bookmarkStart w:id="135" w:name="_Toc32180812"/>
       <w:bookmarkStart w:id="136" w:name="_Toc32217702"/>
-      <w:bookmarkStart w:id="137" w:name="_Toc17817323"/>
-      <w:bookmarkStart w:id="138" w:name="_Toc33690318"/>
+      <w:bookmarkStart w:id="137" w:name="_Toc33690318"/>
+      <w:bookmarkStart w:id="138" w:name="_Toc17817323"/>
+      <w:bookmarkStart w:id="139" w:name="_Toc38370938"/>
       <w:bookmarkEnd w:id="2"/>
       <w:bookmarkEnd w:id="116"/>
       <w:bookmarkEnd w:id="117"/>
@@ -23292,7 +23268,8 @@
       <w:bookmarkEnd w:id="134"/>
       <w:bookmarkEnd w:id="135"/>
       <w:bookmarkEnd w:id="136"/>
-      <w:bookmarkEnd w:id="138"/>
+      <w:bookmarkEnd w:id="137"/>
+      <w:bookmarkEnd w:id="139"/>
     </w:p>
     <w:p>
       <w:pPr>
@@ -23316,27 +23293,27 @@
           <w:lang w:val="en-GB"/>
         </w:rPr>
       </w:pPr>
-      <w:bookmarkStart w:id="139" w:name="_Toc17914718"/>
-      <w:bookmarkStart w:id="140" w:name="_Toc17915024"/>
-      <w:bookmarkStart w:id="141" w:name="_Toc18075601"/>
-      <w:bookmarkStart w:id="142" w:name="_Toc18076078"/>
-      <w:bookmarkStart w:id="143" w:name="_Toc18076118"/>
-      <w:bookmarkStart w:id="144" w:name="_Toc18078544"/>
-      <w:bookmarkStart w:id="145" w:name="_Toc18398855"/>
-      <w:bookmarkStart w:id="146" w:name="_Toc18399126"/>
-      <w:bookmarkStart w:id="147" w:name="_Toc18399159"/>
-      <w:bookmarkStart w:id="148" w:name="_Toc25155458"/>
-      <w:bookmarkStart w:id="149" w:name="_Toc26965415"/>
-      <w:bookmarkStart w:id="150" w:name="_Toc26965973"/>
-      <w:bookmarkStart w:id="151" w:name="_Toc31126134"/>
-      <w:bookmarkStart w:id="152" w:name="_Toc31126385"/>
-      <w:bookmarkStart w:id="153" w:name="_Toc31645874"/>
-      <w:bookmarkStart w:id="154" w:name="_Toc32173683"/>
-      <w:bookmarkStart w:id="155" w:name="_Toc32180640"/>
-      <w:bookmarkStart w:id="156" w:name="_Toc32180813"/>
-      <w:bookmarkStart w:id="157" w:name="_Toc32217703"/>
-      <w:bookmarkStart w:id="158" w:name="_Toc33690319"/>
-      <w:bookmarkEnd w:id="139"/>
+      <w:bookmarkStart w:id="140" w:name="_Toc17914718"/>
+      <w:bookmarkStart w:id="141" w:name="_Toc17915024"/>
+      <w:bookmarkStart w:id="142" w:name="_Toc18075601"/>
+      <w:bookmarkStart w:id="143" w:name="_Toc18076078"/>
+      <w:bookmarkStart w:id="144" w:name="_Toc18076118"/>
+      <w:bookmarkStart w:id="145" w:name="_Toc18078544"/>
+      <w:bookmarkStart w:id="146" w:name="_Toc18398855"/>
+      <w:bookmarkStart w:id="147" w:name="_Toc18399126"/>
+      <w:bookmarkStart w:id="148" w:name="_Toc18399159"/>
+      <w:bookmarkStart w:id="149" w:name="_Toc25155458"/>
+      <w:bookmarkStart w:id="150" w:name="_Toc26965415"/>
+      <w:bookmarkStart w:id="151" w:name="_Toc26965973"/>
+      <w:bookmarkStart w:id="152" w:name="_Toc31126134"/>
+      <w:bookmarkStart w:id="153" w:name="_Toc31126385"/>
+      <w:bookmarkStart w:id="154" w:name="_Toc31645874"/>
+      <w:bookmarkStart w:id="155" w:name="_Toc32173683"/>
+      <w:bookmarkStart w:id="156" w:name="_Toc32180640"/>
+      <w:bookmarkStart w:id="157" w:name="_Toc32180813"/>
+      <w:bookmarkStart w:id="158" w:name="_Toc32217703"/>
+      <w:bookmarkStart w:id="159" w:name="_Toc33690319"/>
+      <w:bookmarkStart w:id="160" w:name="_Toc38370939"/>
       <w:bookmarkEnd w:id="140"/>
       <w:bookmarkEnd w:id="141"/>
       <w:bookmarkEnd w:id="142"/>
@@ -23356,6 +23333,8 @@
       <w:bookmarkEnd w:id="156"/>
       <w:bookmarkEnd w:id="157"/>
       <w:bookmarkEnd w:id="158"/>
+      <w:bookmarkEnd w:id="159"/>
+      <w:bookmarkEnd w:id="160"/>
     </w:p>
     <w:p>
       <w:pPr>
@@ -23379,28 +23358,27 @@
           <w:lang w:val="en-GB"/>
         </w:rPr>
       </w:pPr>
-      <w:bookmarkStart w:id="159" w:name="_Toc17914719"/>
-      <w:bookmarkStart w:id="160" w:name="_Toc17915025"/>
-      <w:bookmarkStart w:id="161" w:name="_Toc18075602"/>
-      <w:bookmarkStart w:id="162" w:name="_Toc18076079"/>
-      <w:bookmarkStart w:id="163" w:name="_Toc18076119"/>
-      <w:bookmarkStart w:id="164" w:name="_Toc18078545"/>
-      <w:bookmarkStart w:id="165" w:name="_Toc18398856"/>
-      <w:bookmarkStart w:id="166" w:name="_Toc18399127"/>
-      <w:bookmarkStart w:id="167" w:name="_Toc18399160"/>
-      <w:bookmarkStart w:id="168" w:name="_Toc25155459"/>
-      <w:bookmarkStart w:id="169" w:name="_Toc26965416"/>
-      <w:bookmarkStart w:id="170" w:name="_Toc26965974"/>
-      <w:bookmarkStart w:id="171" w:name="_Toc31126135"/>
-      <w:bookmarkStart w:id="172" w:name="_Toc31126386"/>
-      <w:bookmarkStart w:id="173" w:name="_Toc31645875"/>
-      <w:bookmarkStart w:id="174" w:name="_Toc32173684"/>
-      <w:bookmarkStart w:id="175" w:name="_Toc32180641"/>
-      <w:bookmarkStart w:id="176" w:name="_Toc32180814"/>
-      <w:bookmarkStart w:id="177" w:name="_Toc32217704"/>
-      <w:bookmarkStart w:id="178" w:name="_Toc33690320"/>
-      <w:bookmarkEnd w:id="159"/>
-      <w:bookmarkEnd w:id="160"/>
+      <w:bookmarkStart w:id="161" w:name="_Toc17914719"/>
+      <w:bookmarkStart w:id="162" w:name="_Toc17915025"/>
+      <w:bookmarkStart w:id="163" w:name="_Toc18075602"/>
+      <w:bookmarkStart w:id="164" w:name="_Toc18076079"/>
+      <w:bookmarkStart w:id="165" w:name="_Toc18076119"/>
+      <w:bookmarkStart w:id="166" w:name="_Toc18078545"/>
+      <w:bookmarkStart w:id="167" w:name="_Toc18398856"/>
+      <w:bookmarkStart w:id="168" w:name="_Toc18399127"/>
+      <w:bookmarkStart w:id="169" w:name="_Toc18399160"/>
+      <w:bookmarkStart w:id="170" w:name="_Toc25155459"/>
+      <w:bookmarkStart w:id="171" w:name="_Toc26965416"/>
+      <w:bookmarkStart w:id="172" w:name="_Toc26965974"/>
+      <w:bookmarkStart w:id="173" w:name="_Toc31126135"/>
+      <w:bookmarkStart w:id="174" w:name="_Toc31126386"/>
+      <w:bookmarkStart w:id="175" w:name="_Toc31645875"/>
+      <w:bookmarkStart w:id="176" w:name="_Toc32173684"/>
+      <w:bookmarkStart w:id="177" w:name="_Toc32180641"/>
+      <w:bookmarkStart w:id="178" w:name="_Toc32180814"/>
+      <w:bookmarkStart w:id="179" w:name="_Toc32217704"/>
+      <w:bookmarkStart w:id="180" w:name="_Toc33690320"/>
+      <w:bookmarkStart w:id="181" w:name="_Toc38370940"/>
       <w:bookmarkEnd w:id="161"/>
       <w:bookmarkEnd w:id="162"/>
       <w:bookmarkEnd w:id="163"/>
@@ -23419,6 +23397,9 @@
       <w:bookmarkEnd w:id="176"/>
       <w:bookmarkEnd w:id="177"/>
       <w:bookmarkEnd w:id="178"/>
+      <w:bookmarkEnd w:id="179"/>
+      <w:bookmarkEnd w:id="180"/>
+      <w:bookmarkEnd w:id="181"/>
     </w:p>
     <w:p>
       <w:pPr>
@@ -23442,29 +23423,27 @@
           <w:lang w:val="en-GB"/>
         </w:rPr>
       </w:pPr>
-      <w:bookmarkStart w:id="179" w:name="_Toc17914720"/>
-      <w:bookmarkStart w:id="180" w:name="_Toc17915026"/>
-      <w:bookmarkStart w:id="181" w:name="_Toc18075603"/>
-      <w:bookmarkStart w:id="182" w:name="_Toc18076080"/>
-      <w:bookmarkStart w:id="183" w:name="_Toc18076120"/>
-      <w:bookmarkStart w:id="184" w:name="_Toc18078546"/>
-      <w:bookmarkStart w:id="185" w:name="_Toc18398857"/>
-      <w:bookmarkStart w:id="186" w:name="_Toc18399128"/>
-      <w:bookmarkStart w:id="187" w:name="_Toc18399161"/>
-      <w:bookmarkStart w:id="188" w:name="_Toc25155460"/>
-      <w:bookmarkStart w:id="189" w:name="_Toc26965417"/>
-      <w:bookmarkStart w:id="190" w:name="_Toc26965975"/>
-      <w:bookmarkStart w:id="191" w:name="_Toc31126136"/>
-      <w:bookmarkStart w:id="192" w:name="_Toc31126387"/>
-      <w:bookmarkStart w:id="193" w:name="_Toc31645876"/>
-      <w:bookmarkStart w:id="194" w:name="_Toc32173685"/>
-      <w:bookmarkStart w:id="195" w:name="_Toc32180642"/>
-      <w:bookmarkStart w:id="196" w:name="_Toc32180815"/>
-      <w:bookmarkStart w:id="197" w:name="_Toc32217705"/>
-      <w:bookmarkStart w:id="198" w:name="_Toc33690321"/>
-      <w:bookmarkEnd w:id="179"/>
-      <w:bookmarkEnd w:id="180"/>
-      <w:bookmarkEnd w:id="181"/>
+      <w:bookmarkStart w:id="182" w:name="_Toc17914720"/>
+      <w:bookmarkStart w:id="183" w:name="_Toc17915026"/>
+      <w:bookmarkStart w:id="184" w:name="_Toc18075603"/>
+      <w:bookmarkStart w:id="185" w:name="_Toc18076080"/>
+      <w:bookmarkStart w:id="186" w:name="_Toc18076120"/>
+      <w:bookmarkStart w:id="187" w:name="_Toc18078546"/>
+      <w:bookmarkStart w:id="188" w:name="_Toc18398857"/>
+      <w:bookmarkStart w:id="189" w:name="_Toc18399128"/>
+      <w:bookmarkStart w:id="190" w:name="_Toc18399161"/>
+      <w:bookmarkStart w:id="191" w:name="_Toc25155460"/>
+      <w:bookmarkStart w:id="192" w:name="_Toc26965417"/>
+      <w:bookmarkStart w:id="193" w:name="_Toc26965975"/>
+      <w:bookmarkStart w:id="194" w:name="_Toc31126136"/>
+      <w:bookmarkStart w:id="195" w:name="_Toc31126387"/>
+      <w:bookmarkStart w:id="196" w:name="_Toc31645876"/>
+      <w:bookmarkStart w:id="197" w:name="_Toc32173685"/>
+      <w:bookmarkStart w:id="198" w:name="_Toc32180642"/>
+      <w:bookmarkStart w:id="199" w:name="_Toc32180815"/>
+      <w:bookmarkStart w:id="200" w:name="_Toc32217705"/>
+      <w:bookmarkStart w:id="201" w:name="_Toc33690321"/>
+      <w:bookmarkStart w:id="202" w:name="_Toc38370941"/>
       <w:bookmarkEnd w:id="182"/>
       <w:bookmarkEnd w:id="183"/>
       <w:bookmarkEnd w:id="184"/>
@@ -23482,6 +23461,10 @@
       <w:bookmarkEnd w:id="196"/>
       <w:bookmarkEnd w:id="197"/>
       <w:bookmarkEnd w:id="198"/>
+      <w:bookmarkEnd w:id="199"/>
+      <w:bookmarkEnd w:id="200"/>
+      <w:bookmarkEnd w:id="201"/>
+      <w:bookmarkEnd w:id="202"/>
     </w:p>
     <w:p>
       <w:pPr>
@@ -23505,30 +23488,27 @@
           <w:lang w:val="en-GB"/>
         </w:rPr>
       </w:pPr>
-      <w:bookmarkStart w:id="199" w:name="_Toc17914721"/>
-      <w:bookmarkStart w:id="200" w:name="_Toc17915027"/>
-      <w:bookmarkStart w:id="201" w:name="_Toc18075604"/>
-      <w:bookmarkStart w:id="202" w:name="_Toc18076081"/>
-      <w:bookmarkStart w:id="203" w:name="_Toc18076121"/>
-      <w:bookmarkStart w:id="204" w:name="_Toc18078547"/>
-      <w:bookmarkStart w:id="205" w:name="_Toc18398858"/>
-      <w:bookmarkStart w:id="206" w:name="_Toc18399129"/>
-      <w:bookmarkStart w:id="207" w:name="_Toc18399162"/>
-      <w:bookmarkStart w:id="208" w:name="_Toc25155461"/>
-      <w:bookmarkStart w:id="209" w:name="_Toc26965418"/>
-      <w:bookmarkStart w:id="210" w:name="_Toc26965976"/>
-      <w:bookmarkStart w:id="211" w:name="_Toc31126137"/>
-      <w:bookmarkStart w:id="212" w:name="_Toc31126388"/>
-      <w:bookmarkStart w:id="213" w:name="_Toc31645877"/>
-      <w:bookmarkStart w:id="214" w:name="_Toc32173686"/>
-      <w:bookmarkStart w:id="215" w:name="_Toc32180643"/>
-      <w:bookmarkStart w:id="216" w:name="_Toc32180816"/>
-      <w:bookmarkStart w:id="217" w:name="_Toc32217706"/>
-      <w:bookmarkStart w:id="218" w:name="_Toc33690322"/>
-      <w:bookmarkEnd w:id="199"/>
-      <w:bookmarkEnd w:id="200"/>
-      <w:bookmarkEnd w:id="201"/>
-      <w:bookmarkEnd w:id="202"/>
+      <w:bookmarkStart w:id="203" w:name="_Toc17914721"/>
+      <w:bookmarkStart w:id="204" w:name="_Toc17915027"/>
+      <w:bookmarkStart w:id="205" w:name="_Toc18075604"/>
+      <w:bookmarkStart w:id="206" w:name="_Toc18076081"/>
+      <w:bookmarkStart w:id="207" w:name="_Toc18076121"/>
+      <w:bookmarkStart w:id="208" w:name="_Toc18078547"/>
+      <w:bookmarkStart w:id="209" w:name="_Toc18398858"/>
+      <w:bookmarkStart w:id="210" w:name="_Toc18399129"/>
+      <w:bookmarkStart w:id="211" w:name="_Toc18399162"/>
+      <w:bookmarkStart w:id="212" w:name="_Toc25155461"/>
+      <w:bookmarkStart w:id="213" w:name="_Toc26965418"/>
+      <w:bookmarkStart w:id="214" w:name="_Toc26965976"/>
+      <w:bookmarkStart w:id="215" w:name="_Toc31126137"/>
+      <w:bookmarkStart w:id="216" w:name="_Toc31126388"/>
+      <w:bookmarkStart w:id="217" w:name="_Toc31645877"/>
+      <w:bookmarkStart w:id="218" w:name="_Toc32173686"/>
+      <w:bookmarkStart w:id="219" w:name="_Toc32180643"/>
+      <w:bookmarkStart w:id="220" w:name="_Toc32180816"/>
+      <w:bookmarkStart w:id="221" w:name="_Toc32217706"/>
+      <w:bookmarkStart w:id="222" w:name="_Toc33690322"/>
+      <w:bookmarkStart w:id="223" w:name="_Toc38370942"/>
       <w:bookmarkEnd w:id="203"/>
       <w:bookmarkEnd w:id="204"/>
       <w:bookmarkEnd w:id="205"/>
@@ -23545,6 +23525,11 @@
       <w:bookmarkEnd w:id="216"/>
       <w:bookmarkEnd w:id="217"/>
       <w:bookmarkEnd w:id="218"/>
+      <w:bookmarkEnd w:id="219"/>
+      <w:bookmarkEnd w:id="220"/>
+      <w:bookmarkEnd w:id="221"/>
+      <w:bookmarkEnd w:id="222"/>
+      <w:bookmarkEnd w:id="223"/>
     </w:p>
     <w:p>
       <w:pPr>
@@ -23557,15 +23542,15 @@
           <w:lang w:val="en-GB"/>
         </w:rPr>
       </w:pPr>
-      <w:bookmarkStart w:id="219" w:name="_Toc33690323"/>
+      <w:bookmarkStart w:id="224" w:name="_Toc38370943"/>
       <w:r>
         <w:rPr>
           <w:lang w:val="en-GB"/>
         </w:rPr>
         <w:t>Email Notification for missing file:</w:t>
       </w:r>
-      <w:bookmarkEnd w:id="137"/>
-      <w:bookmarkEnd w:id="219"/>
+      <w:bookmarkEnd w:id="138"/>
+      <w:bookmarkEnd w:id="224"/>
     </w:p>
     <w:p>
       <w:pPr>
@@ -23580,7 +23565,7 @@
           <v:shape id="_x0000_i1026" type="#_x0000_t75" style="width:2in;height:86.25pt" o:ole="">
             <v:imagedata r:id="rId18" o:title=""/>
           </v:shape>
-          <o:OLEObject Type="Embed" ProgID="Package" ShapeID="_x0000_i1026" DrawAspect="Content" ObjectID="_1644303217" r:id="rId19"/>
+          <o:OLEObject Type="Embed" ProgID="Package" ShapeID="_x0000_i1026" DrawAspect="Content" ObjectID="_1648983667" r:id="rId19"/>
         </w:object>
       </w:r>
     </w:p>
@@ -23972,7 +23957,7 @@
             </wp:anchor>
           </w:drawing>
         </mc:Choice>
-        <mc:Fallback xmlns:cx2="http://schemas.microsoft.com/office/drawing/2015/10/21/chartex" xmlns:cx3="http://schemas.microsoft.com/office/drawing/2016/5/9/chartex" xmlns:cx4="http://schemas.microsoft.com/office/drawing/2016/5/10/chartex" xmlns:cx5="http://schemas.microsoft.com/office/drawing/2016/5/11/chartex" xmlns:cx6="http://schemas.microsoft.com/office/drawing/2016/5/12/chartex" xmlns:cx7="http://schemas.microsoft.com/office/drawing/2016/5/13/chartex" xmlns:cx8="http://schemas.microsoft.com/office/drawing/2016/5/14/chartex" xmlns:aink="http://schemas.microsoft.com/office/drawing/2016/ink" xmlns:am3d="http://schemas.microsoft.com/office/drawing/2017/model3d" xmlns:w16cid="http://schemas.microsoft.com/office/word/2016/wordml/cid">
+        <mc:Fallback xmlns:w16cid="http://schemas.microsoft.com/office/word/2016/wordml/cid" xmlns:am3d="http://schemas.microsoft.com/office/drawing/2017/model3d" xmlns:aink="http://schemas.microsoft.com/office/drawing/2016/ink" xmlns:cx8="http://schemas.microsoft.com/office/drawing/2016/5/14/chartex" xmlns:cx7="http://schemas.microsoft.com/office/drawing/2016/5/13/chartex" xmlns:cx6="http://schemas.microsoft.com/office/drawing/2016/5/12/chartex" xmlns:cx5="http://schemas.microsoft.com/office/drawing/2016/5/11/chartex" xmlns:cx4="http://schemas.microsoft.com/office/drawing/2016/5/10/chartex" xmlns:cx3="http://schemas.microsoft.com/office/drawing/2016/5/9/chartex" xmlns:cx2="http://schemas.microsoft.com/office/drawing/2015/10/21/chartex">
           <w:pict>
             <v:shapetype w14:anchorId="2D73A0A9" id="_x0000_t202" coordsize="21600,21600" o:spt="202" path="m,l,21600r21600,l21600,xe">
               <v:stroke joinstyle="miter"/>
@@ -31014,8 +30999,14 @@
 </file>
 
 <file path=customXml/item2.xml><?xml version="1.0" encoding="utf-8"?>
-<ct:contentTypeSchema xmlns:ct="http://schemas.microsoft.com/office/2006/metadata/contentType" xmlns:ma="http://schemas.microsoft.com/office/2006/metadata/properties/metaAttributes" ct:_="" ma:_="" ma:contentTypeName="Document" ma:contentTypeID="0x0101000C723A6D629A244B9035064CEA29699F" ma:contentTypeVersion="9" ma:contentTypeDescription="Create a new document." ma:contentTypeScope="" ma:versionID="3e5c6f4177dc21894f7ce6033d439fbd">
-  <xsd:schema xmlns:xsd="http://www.w3.org/2001/XMLSchema" xmlns:xs="http://www.w3.org/2001/XMLSchema" xmlns:p="http://schemas.microsoft.com/office/2006/metadata/properties" xmlns:ns2="5c6a5f84-dc80-404b-9608-a58c80d813cf" xmlns:ns3="fb15ab9c-5ce3-4966-97a0-841ffe55082a" targetNamespace="http://schemas.microsoft.com/office/2006/metadata/properties" ma:root="true" ma:fieldsID="39aadc130c87fe33d55a980b379e8b5e" ns2:_="" ns3:_="">
+<p:properties xmlns:p="http://schemas.microsoft.com/office/2006/metadata/properties" xmlns:xsi="http://www.w3.org/2001/XMLSchema-instance" xmlns:pc="http://schemas.microsoft.com/office/infopath/2007/PartnerControls">
+  <documentManagement/>
+</p:properties>
+</file>
+
+<file path=customXml/item3.xml><?xml version="1.0" encoding="utf-8"?>
+<ct:contentTypeSchema xmlns:ct="http://schemas.microsoft.com/office/2006/metadata/contentType" xmlns:ma="http://schemas.microsoft.com/office/2006/metadata/properties/metaAttributes" ct:_="" ma:_="" ma:contentTypeName="Document" ma:contentTypeID="0x0101000C723A6D629A244B9035064CEA29699F" ma:contentTypeVersion="12" ma:contentTypeDescription="Create a new document." ma:contentTypeScope="" ma:versionID="439c1f6a0871fabbc20469cf751fc22a">
+  <xsd:schema xmlns:xsd="http://www.w3.org/2001/XMLSchema" xmlns:xs="http://www.w3.org/2001/XMLSchema" xmlns:p="http://schemas.microsoft.com/office/2006/metadata/properties" xmlns:ns2="5c6a5f84-dc80-404b-9608-a58c80d813cf" xmlns:ns3="fb15ab9c-5ce3-4966-97a0-841ffe55082a" targetNamespace="http://schemas.microsoft.com/office/2006/metadata/properties" ma:root="true" ma:fieldsID="3a0ba7a63f3f3ddebd5188756dbc3799" ns2:_="" ns3:_="">
     <xsd:import namespace="5c6a5f84-dc80-404b-9608-a58c80d813cf"/>
     <xsd:import namespace="fb15ab9c-5ce3-4966-97a0-841ffe55082a"/>
     <xsd:element name="properties">
@@ -31033,6 +31024,9 @@
                 <xsd:element ref="ns3:SharedWithUsers" minOccurs="0"/>
                 <xsd:element ref="ns3:SharedWithDetails" minOccurs="0"/>
                 <xsd:element ref="ns2:MediaServiceDateTaken" minOccurs="0"/>
+                <xsd:element ref="ns2:MediaServiceLocation" minOccurs="0"/>
+                <xsd:element ref="ns2:MediaServiceAutoKeyPoints" minOccurs="0"/>
+                <xsd:element ref="ns2:MediaServiceKeyPoints" minOccurs="0"/>
               </xsd:all>
             </xsd:complexType>
           </xsd:element>
@@ -31078,6 +31072,23 @@
     <xsd:element name="MediaServiceDateTaken" ma:index="16" nillable="true" ma:displayName="MediaServiceDateTaken" ma:hidden="true" ma:internalName="MediaServiceDateTaken" ma:readOnly="true">
       <xsd:simpleType>
         <xsd:restriction base="dms:Text"/>
+      </xsd:simpleType>
+    </xsd:element>
+    <xsd:element name="MediaServiceLocation" ma:index="17" nillable="true" ma:displayName="Location" ma:internalName="MediaServiceLocation" ma:readOnly="true">
+      <xsd:simpleType>
+        <xsd:restriction base="dms:Text"/>
+      </xsd:simpleType>
+    </xsd:element>
+    <xsd:element name="MediaServiceAutoKeyPoints" ma:index="18" nillable="true" ma:displayName="MediaServiceAutoKeyPoints" ma:hidden="true" ma:internalName="MediaServiceAutoKeyPoints" ma:readOnly="true">
+      <xsd:simpleType>
+        <xsd:restriction base="dms:Note"/>
+      </xsd:simpleType>
+    </xsd:element>
+    <xsd:element name="MediaServiceKeyPoints" ma:index="19" nillable="true" ma:displayName="KeyPoints" ma:internalName="MediaServiceKeyPoints" ma:readOnly="true">
+      <xsd:simpleType>
+        <xsd:restriction base="dms:Note">
+          <xsd:maxLength value="255"/>
+        </xsd:restriction>
       </xsd:simpleType>
     </xsd:element>
   </xsd:schema>
@@ -31210,12 +31221,6 @@
 </ct:contentTypeSchema>
 </file>
 
-<file path=customXml/item3.xml><?xml version="1.0" encoding="utf-8"?>
-<p:properties xmlns:p="http://schemas.microsoft.com/office/2006/metadata/properties" xmlns:xsi="http://www.w3.org/2001/XMLSchema-instance" xmlns:pc="http://schemas.microsoft.com/office/infopath/2007/PartnerControls">
-  <documentManagement/>
-</p:properties>
-</file>
-
 <file path=customXml/item4.xml><?xml version="1.0" encoding="utf-8"?>
 <b:Sources xmlns:b="http://schemas.openxmlformats.org/officeDocument/2006/bibliography" xmlns="http://schemas.openxmlformats.org/officeDocument/2006/bibliography" SelectedStyle="\APASixthEditionOfficeOnline.xsl" StyleName="APA" Version="6"/>
 </file>
@@ -31229,7 +31234,16 @@
 </file>
 
 <file path=customXml/itemProps2.xml><?xml version="1.0" encoding="utf-8"?>
-<ds:datastoreItem xmlns:ds="http://schemas.openxmlformats.org/officeDocument/2006/customXml" ds:itemID="{59DC9681-FFD6-4C10-AF08-E1534CB1C8E7}">
+<ds:datastoreItem xmlns:ds="http://schemas.openxmlformats.org/officeDocument/2006/customXml" ds:itemID="{BDF64FED-930C-4DEC-85B7-72651C3FD713}">
+  <ds:schemaRefs>
+    <ds:schemaRef ds:uri="http://schemas.microsoft.com/office/2006/metadata/properties"/>
+    <ds:schemaRef ds:uri="http://schemas.microsoft.com/office/infopath/2007/PartnerControls"/>
+  </ds:schemaRefs>
+</ds:datastoreItem>
+</file>
+
+<file path=customXml/itemProps3.xml><?xml version="1.0" encoding="utf-8"?>
+<ds:datastoreItem xmlns:ds="http://schemas.openxmlformats.org/officeDocument/2006/customXml" ds:itemID="{5A927CF5-57D0-4ACA-9195-87F2D59BDF2A}">
   <ds:schemaRefs>
     <ds:schemaRef ds:uri="http://schemas.microsoft.com/office/2006/metadata/contentType"/>
     <ds:schemaRef ds:uri="http://schemas.microsoft.com/office/2006/metadata/properties/metaAttributes"/>
@@ -31247,17 +31261,8 @@
 </ds:datastoreItem>
 </file>
 
-<file path=customXml/itemProps3.xml><?xml version="1.0" encoding="utf-8"?>
-<ds:datastoreItem xmlns:ds="http://schemas.openxmlformats.org/officeDocument/2006/customXml" ds:itemID="{BDF64FED-930C-4DEC-85B7-72651C3FD713}">
-  <ds:schemaRefs>
-    <ds:schemaRef ds:uri="http://schemas.microsoft.com/office/2006/metadata/properties"/>
-    <ds:schemaRef ds:uri="http://schemas.microsoft.com/office/infopath/2007/PartnerControls"/>
-  </ds:schemaRefs>
-</ds:datastoreItem>
-</file>
-
 <file path=customXml/itemProps4.xml><?xml version="1.0" encoding="utf-8"?>
-<ds:datastoreItem xmlns:ds="http://schemas.openxmlformats.org/officeDocument/2006/customXml" ds:itemID="{D7D78688-E357-4D4A-A280-EE58E743F52D}">
+<ds:datastoreItem xmlns:ds="http://schemas.openxmlformats.org/officeDocument/2006/customXml" ds:itemID="{A6A1784B-1BB6-4722-B2FE-CC0DCC2D8B32}">
   <ds:schemaRefs>
     <ds:schemaRef ds:uri="http://schemas.openxmlformats.org/officeDocument/2006/bibliography"/>
   </ds:schemaRefs>

</xml_diff>